<commit_message>
Update delle descrizioni e delle foto
</commit_message>
<xml_diff>
--- a/Diagram_class_Z.docx
+++ b/Diagram_class_Z.docx
@@ -19,11 +19,51 @@
     </w:p>
     <w:p>
       <w:r>
-        <w:t xml:space="preserve">Analizzando il diagramma di contesto realizzato per il progetto Yinco, si nota la presenza di due attori “utente anonimo” e “utente autenticato”. L’attore “utente anonimo” è colui che ha un ristretto numero di domande che può richiedere al sistema (cfr obiettivi D1), mentre l’attre “utente autenticato” è colui che ha un maggiore numero di domande che può richiedere al sistema. Entrambi questi attori hanno specifiche funzioni e attributi, ma hanno anche molto in comune. Sono state quindi individuate due classi “utenteAnonimo” e “utenteAutenticato” con attributi e funzioni specifici e una classe “utente” con funzioni e attributi in comune. Le classi “utenteAnonimo” e “utenteAutenticato” sono collegate alla classe “utente” tramite una generalizzazione. </w:t>
-      </w:r>
-    </w:p>
-    <w:p/>
-    <w:p/>
+        <w:t xml:space="preserve">Analizzando </w:t>
+      </w:r>
+      <w:r>
+        <w:t xml:space="preserve">l’use case diagram </w:t>
+      </w:r>
+      <w:r>
+        <w:t>realizzato per il progetto Yinco, si nota la presenza di due attori “utente anonimo” e “utente autenticato”. L’attore “utente anonimo” è colui che ha un ristretto numero di domande che può richiedere al sistema (cfr obiettivi D1), mentre “utente autenticato” è colui che ha un maggiore numero di domande che può richiedere al sistema. Entrambi questi attori hanno specifiche funzioni e attributi, ma hanno anche molto in comune. Sono state quindi individuate due classi “</w:t>
+      </w:r>
+      <w:r>
+        <w:t>U</w:t>
+      </w:r>
+      <w:r>
+        <w:t>tente</w:t>
+      </w:r>
+      <w:r>
+        <w:t>_A</w:t>
+      </w:r>
+      <w:r>
+        <w:t>nonimo” e “</w:t>
+      </w:r>
+      <w:r>
+        <w:t>U</w:t>
+      </w:r>
+      <w:r>
+        <w:t>tente</w:t>
+      </w:r>
+      <w:r>
+        <w:t>_</w:t>
+      </w:r>
+      <w:r>
+        <w:t xml:space="preserve">Autenticato” con attributi e funzioni specifici e una classe “utente” con funzioni e attributi in comune. Le classi “utenteAnonimo” e “utenteAutenticato” sono collegate alla classe “utente” tramite una generalizzazione. </w:t>
+      </w:r>
+      <w:r>
+        <w:t xml:space="preserve">La classe utente ha come attributi l’email e la password dell’utente e un booleano, “is_online” il quale verrà utilizzato per capire se l’utente sia autenticato o meno in quanto cambiano il modo in cui l’utente potrà interagire con il sistema. I metodi della classe “Utente” sono semplicemente un metodo “login” e un metodo “domanda_utente”. La classe “Utente_Anonimo” non ha ulteriori attributi o metodi in quanto sono tutti già specificati nella classe “Utente”. La classe “Utente_Anonimo” invece ha un ulteriore attributo “tempo_trascorso_ultimo_accesso” di tipo minuti il quale viene utilizzato per verificare una condizione del metodo “login_automatico”. Il secondo metodo della classe “Utente_Autenticato” </w:t>
+      </w:r>
+      <w:r>
+        <w:t>è</w:t>
+      </w:r>
+      <w:r>
+        <w:t xml:space="preserve"> il metodo “logout”</w:t>
+      </w:r>
+      <w:r>
+        <w:t>.</w:t>
+      </w:r>
+    </w:p>
     <w:p>
       <w:pPr>
         <w:jc w:val="center"/>
@@ -31,9 +71,9 @@
       <w:r>
         <w:drawing>
           <wp:inline distT="0" distB="0" distL="0" distR="0">
-            <wp:extent cx="4549698" cy="2611427"/>
+            <wp:extent cx="3962400" cy="2169083"/>
             <wp:effectExtent l="0" t="0" r="0" b="0"/>
-            <wp:docPr id="3" name="Immagine 3"/>
+            <wp:docPr id="1" name="Immagine 1"/>
             <wp:cNvGraphicFramePr>
               <a:graphicFrameLocks xmlns:a="http://schemas.openxmlformats.org/drawingml/2006/main" noChangeAspect="1"/>
             </wp:cNvGraphicFramePr>
@@ -41,7 +81,7 @@
               <a:graphicData uri="http://schemas.openxmlformats.org/drawingml/2006/picture">
                 <pic:pic xmlns:pic="http://schemas.openxmlformats.org/drawingml/2006/picture">
                   <pic:nvPicPr>
-                    <pic:cNvPr id="3" name="Immagine 3"/>
+                    <pic:cNvPr id="1" name="Immagine 1"/>
                     <pic:cNvPicPr/>
                   </pic:nvPicPr>
                   <pic:blipFill>
@@ -59,7 +99,7 @@
                   <pic:spPr>
                     <a:xfrm>
                       <a:off x="0" y="0"/>
-                      <a:ext cx="4564459" cy="2619899"/>
+                      <a:ext cx="4002500" cy="2191035"/>
                     </a:xfrm>
                     <a:prstGeom prst="rect">
                       <a:avLst/>
@@ -104,23 +144,32 @@
     </w:p>
     <w:p>
       <w:r>
-        <w:t>L’use case diagram analizzato presenta un ulteriore sistema subordinato denominato “sistema credenziali universitarie”. Questo elemento rappresenta il meccanismo di autenticazione degli utenti attraverso un sistema esterno che gestisce le credenziali universitarie. È stata identificata una classe “autenticazione” la quale si interfaccia con il sistema di gestione delle credenziali dell’ateneo. Il software sviluppato per il progetto Yinco</w:t>
-      </w:r>
-      <w:r>
-        <w:t xml:space="preserve"> non memorizzerà le e-mail e le password di ogni singolo utente, ma passerà i dati di autenticazione ad un sistema paritario esterno, il sistema di credenziali universitarie, che valuterà questi dati e risponderà specificando se le credenziali inserite sono valide o meno. Di seguito i dettagli di quesa classe con i propri attributi e metodi</w:t>
-      </w:r>
-    </w:p>
-    <w:p/>
+        <w:t xml:space="preserve">L’use case diagram analizzato presenta un sistema subordinato denominato “sistema credenziali universitarie”. Questo elemento rappresenta il meccanismo di autenticazione degli utenti attraverso un sistema esterno che gestisce le credenziali universitarie. È stata </w:t>
+      </w:r>
+      <w:r>
+        <w:t xml:space="preserve">quindi </w:t>
+      </w:r>
+      <w:r>
+        <w:t>identificata una classe “autenticazione” la quale si interfaccia con il sistema di gestione delle credenziali dell’ateneo. Il software sviluppato per il progetto Yinco</w:t>
+      </w:r>
+      <w:r>
+        <w:t xml:space="preserve"> non memorizzerà le e-mail e le password di ogni singolo utente, ma passerà i dati di autenticazione ad un sistema paritario esterno, il sistema di credenziali universitarie, che valuterà questi dati e risponderà specificando se le credenziali inserite sono valide o meno. </w:t>
+      </w:r>
+      <w:r>
+        <w:t xml:space="preserve">Gli attributi di questa classe sono semplicemente la mail e la password dell’utente. Il metodo “verifica_credenziali” verificherà se la mail e la password inserite siano corrette. </w:t>
+      </w:r>
+    </w:p>
     <w:p>
       <w:pPr>
         <w:jc w:val="center"/>
       </w:pPr>
       <w:r>
+        <w:lastRenderedPageBreak/>
         <w:drawing>
           <wp:inline distT="0" distB="0" distL="0" distR="0">
-            <wp:extent cx="3278459" cy="1659796"/>
+            <wp:extent cx="3567980" cy="1591380"/>
             <wp:effectExtent l="0" t="0" r="0" b="0"/>
-            <wp:docPr id="4" name="Immagine 4"/>
+            <wp:docPr id="2" name="Immagine 2"/>
             <wp:cNvGraphicFramePr>
               <a:graphicFrameLocks xmlns:a="http://schemas.openxmlformats.org/drawingml/2006/main" noChangeAspect="1"/>
             </wp:cNvGraphicFramePr>
@@ -128,24 +177,24 @@
               <a:graphicData uri="http://schemas.openxmlformats.org/drawingml/2006/picture">
                 <pic:pic xmlns:pic="http://schemas.openxmlformats.org/drawingml/2006/picture">
                   <pic:nvPicPr>
-                    <pic:cNvPr id="4" name="Immagine 4"/>
+                    <pic:cNvPr id="2" name="Immagine 2"/>
                     <pic:cNvPicPr/>
                   </pic:nvPicPr>
                   <pic:blipFill rotWithShape="1">
-                    <a:blip r:embed="rId8" cstate="print">
+                    <a:blip r:embed="rId8">
                       <a:extLst>
                         <a:ext uri="{28A0092B-C50C-407E-A947-70E740481C1C}">
                           <a14:useLocalDpi xmlns:a14="http://schemas.microsoft.com/office/drawing/2010/main" val="0"/>
                         </a:ext>
                       </a:extLst>
                     </a:blip>
-                    <a:srcRect l="7655" t="10480" r="8491" b="17711"/>
+                    <a:srcRect t="6992" b="22598"/>
                     <a:stretch/>
                   </pic:blipFill>
                   <pic:spPr bwMode="auto">
                     <a:xfrm>
                       <a:off x="0" y="0"/>
-                      <a:ext cx="3298684" cy="1670035"/>
+                      <a:ext cx="3568700" cy="1591701"/>
                     </a:xfrm>
                     <a:prstGeom prst="rect">
                       <a:avLst/>
@@ -166,9 +215,19 @@
         </w:drawing>
       </w:r>
     </w:p>
-    <w:p>
-      <w:r>
-        <w:lastRenderedPageBreak/>
+    <w:p/>
+    <w:p>
+      <w:pPr>
+        <w:rPr>
+          <w:b/>
+          <w:bCs/>
+        </w:rPr>
+      </w:pPr>
+      <w:r>
+        <w:rPr>
+          <w:b/>
+          <w:bCs/>
+        </w:rPr>
         <w:t>Interfaccia utente</w:t>
       </w:r>
     </w:p>
@@ -188,8 +247,9 @@
       <w:r>
         <w:t xml:space="preserve"> sono state create 4 classi opportunamente relazionate.</w:t>
       </w:r>
-    </w:p>
-    <w:p>
+      <w:r>
+        <w:t xml:space="preserve"> </w:t>
+      </w:r>
       <w:r>
         <w:t xml:space="preserve">La classe </w:t>
       </w:r>
@@ -197,10 +257,243 @@
         <w:t>relatori sistema viene utilizzata come ausiliaria</w:t>
       </w:r>
       <w:r>
-        <w:t>. È usata</w:t>
-      </w:r>
-      <w:r>
-        <w:t xml:space="preserve"> per poter identificare il tipo dell’attributo “amministratori” della classe contatti.</w:t>
+        <w:t xml:space="preserve"> rispetto alla classe ‘Contatti’ ed è</w:t>
+      </w:r>
+      <w:r>
+        <w:t xml:space="preserve"> </w:t>
+      </w:r>
+      <w:r>
+        <w:t>stata ide</w:t>
+      </w:r>
+      <w:r>
+        <w:t>a</w:t>
+      </w:r>
+      <w:r>
+        <w:t>ta</w:t>
+      </w:r>
+      <w:r>
+        <w:t xml:space="preserve"> per poter identificare il tipo dell’attributo “amministratori</w:t>
+      </w:r>
+      <w:r>
+        <w:t>”</w:t>
+      </w:r>
+      <w:r>
+        <w:t>.</w:t>
+      </w:r>
+      <w:r>
+        <w:t xml:space="preserve"> Nella classe contatti possiamo trovare due attributi: l’attributo “amministratori” di tipo relatori</w:t>
+      </w:r>
+      <w:r>
+        <w:t>_</w:t>
+      </w:r>
+      <w:r>
+        <w:t xml:space="preserve">sistema e l’attributo </w:t>
+      </w:r>
+      <w:r>
+        <w:t>“</w:t>
+      </w:r>
+      <w:r>
+        <w:t>sede_progetto</w:t>
+      </w:r>
+      <w:r>
+        <w:t>”</w:t>
+      </w:r>
+      <w:r>
+        <w:t xml:space="preserve"> di tip</w:t>
+      </w:r>
+      <w:r>
+        <w:t>o</w:t>
+      </w:r>
+      <w:r>
+        <w:t xml:space="preserve"> immagine. </w:t>
+      </w:r>
+      <w:r>
+        <w:t>La sede del progetto</w:t>
+      </w:r>
+      <w:r>
+        <w:t xml:space="preserve"> viene ottenuta utilizzando il metodo </w:t>
+      </w:r>
+      <w:r>
+        <w:t>“</w:t>
+      </w:r>
+      <w:r>
+        <w:t>get_mappa</w:t>
+      </w:r>
+      <w:r>
+        <w:t>”</w:t>
+      </w:r>
+      <w:r>
+        <w:t xml:space="preserve"> utilizzando l’API di Google Maps. La classe “impostazioni” ha un attr</w:t>
+      </w:r>
+      <w:r>
+        <w:t>i</w:t>
+      </w:r>
+      <w:r>
+        <w:t xml:space="preserve">buto </w:t>
+      </w:r>
+      <w:r>
+        <w:t>“</w:t>
+      </w:r>
+      <w:r>
+        <w:t>lingua</w:t>
+      </w:r>
+      <w:r>
+        <w:t xml:space="preserve">” </w:t>
+      </w:r>
+      <w:r>
+        <w:t xml:space="preserve">del tipo enum in quanto l’utente avrà la possibilità di scegliere </w:t>
+      </w:r>
+      <w:r>
+        <w:t>se preferisce avere il sistema in lingua</w:t>
+      </w:r>
+      <w:r>
+        <w:t xml:space="preserve"> italiana</w:t>
+      </w:r>
+      <w:r>
+        <w:t xml:space="preserve"> o</w:t>
+      </w:r>
+      <w:r>
+        <w:t xml:space="preserve"> </w:t>
+      </w:r>
+      <w:r>
+        <w:t>inglese</w:t>
+      </w:r>
+      <w:r>
+        <w:t xml:space="preserve">. Questa classe presenta due metodi, un metodo </w:t>
+      </w:r>
+      <w:r>
+        <w:t>“</w:t>
+      </w:r>
+      <w:r>
+        <w:t>preferenza_lingua</w:t>
+      </w:r>
+      <w:r>
+        <w:t>”</w:t>
+      </w:r>
+      <w:r>
+        <w:t xml:space="preserve">, il quale prende come parametro l’attributo lingua e un metodo </w:t>
+      </w:r>
+      <w:r>
+        <w:t>“</w:t>
+      </w:r>
+      <w:r>
+        <w:t>preferenza_notifiche</w:t>
+      </w:r>
+      <w:r>
+        <w:t>”</w:t>
+      </w:r>
+      <w:r>
+        <w:t>. Il metodo preferenza_notifiche verrà poi utilizzato per capire se l’utente vuole ricevere</w:t>
+      </w:r>
+      <w:r>
+        <w:t xml:space="preserve"> nella propria mail istituzionale delle mail riguardanti </w:t>
+      </w:r>
+      <w:r>
+        <w:t>g</w:t>
+      </w:r>
+      <w:r>
+        <w:t xml:space="preserve">li esami e </w:t>
+      </w:r>
+      <w:r>
+        <w:t>le tasse</w:t>
+      </w:r>
+      <w:r>
+        <w:t xml:space="preserve">. Questa </w:t>
+      </w:r>
+      <w:r>
+        <w:t>funzione</w:t>
+      </w:r>
+      <w:r>
+        <w:t xml:space="preserve"> verrà vista più approfonditamente</w:t>
+      </w:r>
+      <w:r>
+        <w:t xml:space="preserve"> </w:t>
+      </w:r>
+      <w:r>
+        <w:t>….</w:t>
+      </w:r>
+      <w:r>
+        <w:t>(</w:t>
+      </w:r>
+      <w:r>
+        <w:rPr>
+          <w:b/>
+          <w:bCs/>
+          <w:color w:val="FF0000"/>
+        </w:rPr>
+        <w:t>Qui Daniele inserisci un riferimento alla tua parte</w:t>
+      </w:r>
+      <w:r>
+        <w:rPr>
+          <w:color w:val="000000" w:themeColor="text1"/>
+        </w:rPr>
+        <w:t xml:space="preserve">). Per finire la classe “Interfaccia_Utente” ha due attributi: </w:t>
+      </w:r>
+      <w:r>
+        <w:rPr>
+          <w:color w:val="000000" w:themeColor="text1"/>
+        </w:rPr>
+        <w:t>“</w:t>
+      </w:r>
+      <w:r>
+        <w:rPr>
+          <w:color w:val="000000" w:themeColor="text1"/>
+        </w:rPr>
+        <w:t>domanda_utente</w:t>
+      </w:r>
+      <w:r>
+        <w:rPr>
+          <w:color w:val="000000" w:themeColor="text1"/>
+        </w:rPr>
+        <w:t xml:space="preserve">” e “risposta” entrambi </w:t>
+      </w:r>
+      <w:r>
+        <w:rPr>
+          <w:color w:val="000000" w:themeColor="text1"/>
+        </w:rPr>
+        <w:t xml:space="preserve"> di tipo </w:t>
+      </w:r>
+      <w:r>
+        <w:rPr>
+          <w:color w:val="000000" w:themeColor="text1"/>
+        </w:rPr>
+        <w:t xml:space="preserve">string. </w:t>
+      </w:r>
+      <w:r>
+        <w:rPr>
+          <w:color w:val="000000" w:themeColor="text1"/>
+        </w:rPr>
+        <w:t>Questi due attributi vanno a indicare ciò che il sistema riceverà (domanda_utente) e invierà (risposta) quando l’utente anonimo o autenticato che sia interagirà con il sistema.</w:t>
+      </w:r>
+      <w:r>
+        <w:rPr>
+          <w:color w:val="000000" w:themeColor="text1"/>
+        </w:rPr>
+        <w:t xml:space="preserve"> Il metodo di questa classe </w:t>
+      </w:r>
+      <w:r>
+        <w:rPr>
+          <w:color w:val="000000" w:themeColor="text1"/>
+        </w:rPr>
+        <w:t xml:space="preserve">(invio_risposta) </w:t>
+      </w:r>
+      <w:r>
+        <w:rPr>
+          <w:color w:val="000000" w:themeColor="text1"/>
+        </w:rPr>
+        <w:t xml:space="preserve">serve a poter inviare all’utente una risposta alla domanda </w:t>
+      </w:r>
+      <w:r>
+        <w:rPr>
+          <w:color w:val="000000" w:themeColor="text1"/>
+        </w:rPr>
+        <w:t>ricevuta</w:t>
+      </w:r>
+      <w:r>
+        <w:rPr>
+          <w:color w:val="000000" w:themeColor="text1"/>
+        </w:rPr>
+        <w:t>.</w:t>
       </w:r>
     </w:p>
     <w:p>
@@ -210,9 +503,9 @@
       <w:r>
         <w:drawing>
           <wp:inline distT="0" distB="0" distL="0" distR="0">
-            <wp:extent cx="4112910" cy="2707659"/>
-            <wp:effectExtent l="0" t="0" r="0" b="0"/>
-            <wp:docPr id="5" name="Immagine 5"/>
+            <wp:extent cx="5125155" cy="3401703"/>
+            <wp:effectExtent l="0" t="0" r="0" b="1905"/>
+            <wp:docPr id="6" name="Immagine 6"/>
             <wp:cNvGraphicFramePr>
               <a:graphicFrameLocks xmlns:a="http://schemas.openxmlformats.org/drawingml/2006/main" noChangeAspect="1"/>
             </wp:cNvGraphicFramePr>
@@ -220,7 +513,7 @@
               <a:graphicData uri="http://schemas.openxmlformats.org/drawingml/2006/picture">
                 <pic:pic xmlns:pic="http://schemas.openxmlformats.org/drawingml/2006/picture">
                   <pic:nvPicPr>
-                    <pic:cNvPr id="5" name="Immagine 5"/>
+                    <pic:cNvPr id="6" name="Immagine 6"/>
                     <pic:cNvPicPr/>
                   </pic:nvPicPr>
                   <pic:blipFill>
@@ -238,7 +531,7 @@
                   <pic:spPr>
                     <a:xfrm>
                       <a:off x="0" y="0"/>
-                      <a:ext cx="4143484" cy="2727787"/>
+                      <a:ext cx="5137983" cy="3410217"/>
                     </a:xfrm>
                     <a:prstGeom prst="rect">
                       <a:avLst/>
@@ -254,8 +547,19 @@
     <w:p/>
     <w:p/>
     <w:p/>
-    <w:p>
-      <w:r>
+    <w:p/>
+    <w:p>
+      <w:pPr>
+        <w:rPr>
+          <w:b/>
+          <w:bCs/>
+        </w:rPr>
+      </w:pPr>
+      <w:r>
+        <w:rPr>
+          <w:b/>
+          <w:bCs/>
+        </w:rPr>
         <w:t>Codice Object Costraint Language</w:t>
       </w:r>
     </w:p>
@@ -337,19 +641,7 @@
     </w:p>
     <w:p>
       <w:r>
-        <w:t>Il lo</w:t>
-      </w:r>
-      <w:r>
-        <w:t xml:space="preserve">gout </w:t>
-      </w:r>
-      <w:r>
-        <w:t xml:space="preserve">da parte di un utente è possibile se e solo </w:t>
-      </w:r>
-      <w:r>
-        <w:t>l’utente ha già effettuato il login.</w:t>
-      </w:r>
-      <w:r>
-        <w:t xml:space="preserve"> Questa condizione è espressa in OCL attraverso una precondizione</w:t>
+        <w:t>Il logout da parte di un utente è possibile se e solo l’utente ha già effettuato il login. Questa condizione è espressa in OCL attraverso una precondizione</w:t>
       </w:r>
     </w:p>
     <w:p>
@@ -359,9 +651,9 @@
       <w:r>
         <w:drawing>
           <wp:inline distT="0" distB="0" distL="0" distR="0">
-            <wp:extent cx="3802566" cy="353403"/>
-            <wp:effectExtent l="0" t="0" r="0" b="2540"/>
-            <wp:docPr id="8" name="Immagine 8"/>
+            <wp:extent cx="3296355" cy="392131"/>
+            <wp:effectExtent l="0" t="0" r="0" b="0"/>
+            <wp:docPr id="9" name="Immagine 9"/>
             <wp:cNvGraphicFramePr>
               <a:graphicFrameLocks xmlns:a="http://schemas.openxmlformats.org/drawingml/2006/main" noChangeAspect="1"/>
             </wp:cNvGraphicFramePr>
@@ -369,24 +661,24 @@
               <a:graphicData uri="http://schemas.openxmlformats.org/drawingml/2006/picture">
                 <pic:pic xmlns:pic="http://schemas.openxmlformats.org/drawingml/2006/picture">
                   <pic:nvPicPr>
-                    <pic:cNvPr id="8" name="Immagine 8"/>
+                    <pic:cNvPr id="9" name="Immagine 9"/>
                     <pic:cNvPicPr/>
                   </pic:nvPicPr>
                   <pic:blipFill rotWithShape="1">
-                    <a:blip r:embed="rId10" cstate="print">
+                    <a:blip r:embed="rId11" cstate="print">
                       <a:extLst>
                         <a:ext uri="{28A0092B-C50C-407E-A947-70E740481C1C}">
                           <a14:useLocalDpi xmlns:a14="http://schemas.microsoft.com/office/drawing/2010/main" val="0"/>
                         </a:ext>
                       </a:extLst>
                     </a:blip>
-                    <a:srcRect t="72867" b="9434"/>
+                    <a:srcRect l="7932" t="32212" r="6845" b="46720"/>
                     <a:stretch/>
                   </pic:blipFill>
                   <pic:spPr bwMode="auto">
                     <a:xfrm>
                       <a:off x="0" y="0"/>
-                      <a:ext cx="3989345" cy="370762"/>
+                      <a:ext cx="3441942" cy="409450"/>
                     </a:xfrm>
                     <a:prstGeom prst="rect">
                       <a:avLst/>

</xml_diff>